<commit_message>
table for troubleshooting section
</commit_message>
<xml_diff>
--- a/localGPT/SOURCE_DOCUMENTS/Batch+Publication+-+Troubleshooting.docx
+++ b/localGPT/SOURCE_DOCUMENTS/Batch+Publication+-+Troubleshooting.docx
@@ -7,11 +7,13 @@
         <w:pStyle w:val="Kop1"/>
         <w:rPr>
           <w:rFonts w:eastAsia="Times New Roman"/>
-        </w:rPr>
-      </w:pPr>
-      <w:r>
-        <w:rPr>
-          <w:rFonts w:eastAsia="Times New Roman"/>
+          <w:lang w:val="en-US"/>
+        </w:rPr>
+      </w:pPr>
+      <w:r>
+        <w:rPr>
+          <w:rFonts w:eastAsia="Times New Roman"/>
+          <w:lang w:val="en-US"/>
         </w:rPr>
         <w:t>Batch Publication - Troubleshooting</w:t>
       </w:r>
@@ -20,28 +22,42 @@
       <w:pPr>
         <w:pStyle w:val="Normaalweb"/>
         <w:divId w:val="631785343"/>
-      </w:pPr>
-      <w:r>
+        <w:rPr>
+          <w:lang w:val="en-US"/>
+        </w:rPr>
+      </w:pPr>
+      <w:r>
+        <w:rPr>
+          <w:lang w:val="en-US"/>
+        </w:rPr>
         <w:br/>
       </w:r>
       <w:r>
+        <w:rPr>
+          <w:lang w:val="en-US"/>
+        </w:rPr>
         <w:t xml:space="preserve">On this page you can find most identified error messages or issues related to this service. If the answer is not provided, please see the </w:t>
       </w:r>
       <w:hyperlink r:id="rId5" w:history="1">
         <w:r>
           <w:rPr>
             <w:rStyle w:val="Hyperlink"/>
+            <w:lang w:val="en-US"/>
           </w:rPr>
           <w:t>Data Platform - Suppo</w:t>
         </w:r>
         <w:r>
           <w:rPr>
             <w:rStyle w:val="Hyperlink"/>
+            <w:lang w:val="en-US"/>
           </w:rPr>
           <w:t>rt Guidelines</w:t>
         </w:r>
       </w:hyperlink>
       <w:r>
+        <w:rPr>
+          <w:lang w:val="en-US"/>
+        </w:rPr>
         <w:t xml:space="preserve"> page for further steps.</w:t>
       </w:r>
     </w:p>
@@ -49,14 +65,21 @@
       <w:pPr>
         <w:pStyle w:val="Normaalweb"/>
         <w:divId w:val="631785343"/>
+        <w:rPr>
+          <w:lang w:val="en-US"/>
+        </w:rPr>
       </w:pPr>
       <w:r>
         <w:rPr>
           <w:rStyle w:val="Zwaar"/>
+          <w:lang w:val="en-US"/>
         </w:rPr>
         <w:t xml:space="preserve">Troubleshooting </w:t>
       </w:r>
       <w:r>
+        <w:rPr>
+          <w:lang w:val="en-US"/>
+        </w:rPr>
         <w:t>pages are distinct from how-tos and must not be confused with them:</w:t>
       </w:r>
     </w:p>
@@ -70,6 +93,7 @@
         <w:divId w:val="631785343"/>
         <w:rPr>
           <w:rFonts w:eastAsia="Times New Roman"/>
+          <w:lang w:val="en-US"/>
         </w:rPr>
       </w:pPr>
       <w:r>
@@ -77,6 +101,7 @@
           <w:rStyle w:val="Zwaar"/>
           <w:rFonts w:eastAsia="Times New Roman"/>
           <w:color w:val="0C3C26"/>
+          <w:lang w:val="en-US"/>
         </w:rPr>
         <w:t>Troubleshooting</w:t>
       </w:r>
@@ -84,6 +109,7 @@
         <w:rPr>
           <w:rFonts w:eastAsia="Times New Roman"/>
           <w:color w:val="0C3C26"/>
+          <w:lang w:val="en-US"/>
         </w:rPr>
         <w:t xml:space="preserve"> pages describe solutions for very specific problems.  For instance it shows how to solve a certain error message that </w:t>
       </w:r>
@@ -91,6 +117,7 @@
         <w:rPr>
           <w:rFonts w:eastAsia="Times New Roman"/>
           <w:color w:val="0C3C26"/>
+          <w:lang w:val="en-US"/>
         </w:rPr>
         <w:t>you get when using a service in our data platform.</w:t>
       </w:r>
@@ -103,22 +130,28 @@
           <w:numId w:val="1"/>
         </w:numPr>
         <w:divId w:val="631785343"/>
+        <w:rPr>
+          <w:lang w:val="en-US"/>
+        </w:rPr>
       </w:pPr>
       <w:r>
         <w:rPr>
           <w:rStyle w:val="Zwaar"/>
+          <w:lang w:val="en-US"/>
         </w:rPr>
         <w:t>How-tos </w:t>
       </w:r>
       <w:r>
         <w:rPr>
           <w:color w:val="172B4D"/>
+          <w:lang w:val="en-US"/>
         </w:rPr>
         <w:t>are r</w:t>
       </w:r>
       <w:r>
         <w:rPr>
           <w:color w:val="0C3C26"/>
+          <w:lang w:val="en-US"/>
         </w:rPr>
         <w:t>ecipes to guide you through the steps involved in addressing key use-cases. </w:t>
       </w:r>
@@ -127,6 +160,9 @@
       <w:pPr>
         <w:pStyle w:val="Normaalweb"/>
         <w:divId w:val="631785343"/>
+        <w:rPr>
+          <w:lang w:val="en-US"/>
+        </w:rPr>
       </w:pPr>
     </w:p>
     <w:p>
@@ -174,6 +210,7 @@
         <w:divId w:val="1600868335"/>
         <w:rPr>
           <w:rFonts w:eastAsia="Times New Roman"/>
+          <w:lang w:val="en-US"/>
         </w:rPr>
       </w:pPr>
       <w:hyperlink w:anchor="BatchPublicationTroubleshooting-Howtore" w:history="1">
@@ -181,6 +218,7 @@
           <w:rPr>
             <w:rStyle w:val="Hyperlink"/>
             <w:rFonts w:eastAsia="Times New Roman"/>
+            <w:lang w:val="en-US"/>
           </w:rPr>
           <w:t>How to read, interpret, and act on error logging</w:t>
         </w:r>
@@ -231,6 +269,7 @@
         <w:divId w:val="1600868335"/>
         <w:rPr>
           <w:rFonts w:eastAsia="Times New Roman"/>
+          <w:lang w:val="en-US"/>
         </w:rPr>
       </w:pPr>
       <w:hyperlink w:anchor="BatchPublicationTroubleshooting-Howtogr" w:history="1">
@@ -238,6 +277,7 @@
           <w:rPr>
             <w:rStyle w:val="Hyperlink"/>
             <w:rFonts w:eastAsia="Times New Roman"/>
+            <w:lang w:val="en-US"/>
           </w:rPr>
           <w:t>How to grant permission for a pipeline to build?</w:t>
         </w:r>
@@ -253,6 +293,7 @@
         <w:divId w:val="1600868335"/>
         <w:rPr>
           <w:rFonts w:eastAsia="Times New Roman"/>
+          <w:lang w:val="en-US"/>
         </w:rPr>
       </w:pPr>
       <w:hyperlink w:anchor="BatchPublicationTroubleshooting-Howtose" w:history="1">
@@ -260,6 +301,7 @@
           <w:rPr>
             <w:rStyle w:val="Hyperlink"/>
             <w:rFonts w:eastAsia="Times New Roman"/>
+            <w:lang w:val="en-US"/>
           </w:rPr>
           <w:t>How to se</w:t>
         </w:r>
@@ -267,6 +309,7 @@
           <w:rPr>
             <w:rStyle w:val="Hyperlink"/>
             <w:rFonts w:eastAsia="Times New Roman"/>
+            <w:lang w:val="en-US"/>
           </w:rPr>
           <w:t>t up the right container for your pipeline?</w:t>
         </w:r>
@@ -282,6 +325,7 @@
         <w:divId w:val="1600868335"/>
         <w:rPr>
           <w:rFonts w:eastAsia="Times New Roman"/>
+          <w:lang w:val="en-US"/>
         </w:rPr>
       </w:pPr>
       <w:hyperlink w:anchor="BatchPublicationTroubleshooting-Howtore" w:history="1">
@@ -289,6 +333,7 @@
           <w:rPr>
             <w:rStyle w:val="Hyperlink"/>
             <w:rFonts w:eastAsia="Times New Roman"/>
+            <w:lang w:val="en-US"/>
           </w:rPr>
           <w:t>How to recognize a publication which uses pubengine v3?</w:t>
         </w:r>
@@ -304,6 +349,7 @@
         <w:divId w:val="1600868335"/>
         <w:rPr>
           <w:rFonts w:eastAsia="Times New Roman"/>
+          <w:lang w:val="en-US"/>
         </w:rPr>
       </w:pPr>
       <w:hyperlink w:anchor="BatchPublicationTroubleshooting-ValueEr" w:history="1">
@@ -311,6 +357,7 @@
           <w:rPr>
             <w:rStyle w:val="Hyperlink"/>
             <w:rFonts w:eastAsia="Times New Roman"/>
+            <w:lang w:val="en-US"/>
           </w:rPr>
           <w:t>ValueError: badly formed hexadecimal UUID string</w:t>
         </w:r>
@@ -376,6 +423,7 @@
         <w:divId w:val="1600868335"/>
         <w:rPr>
           <w:rFonts w:eastAsia="Times New Roman"/>
+          <w:lang w:val="en-US"/>
         </w:rPr>
       </w:pPr>
       <w:hyperlink w:anchor="BatchPublicationTroubleshooting-Getmore" w:history="1">
@@ -383,6 +431,7 @@
           <w:rPr>
             <w:rStyle w:val="Hyperlink"/>
             <w:rFonts w:eastAsia="Times New Roman"/>
+            <w:lang w:val="en-US"/>
           </w:rPr>
           <w:t>Get more logging if you have unexpected issues in your publication</w:t>
         </w:r>
@@ -398,6 +447,7 @@
         <w:divId w:val="1600868335"/>
         <w:rPr>
           <w:rFonts w:eastAsia="Times New Roman"/>
+          <w:lang w:val="en-US"/>
         </w:rPr>
       </w:pPr>
       <w:hyperlink w:anchor="BatchPublicationTroubleshooting-Tableor" w:history="1">
@@ -405,6 +455,7 @@
           <w:rPr>
             <w:rStyle w:val="Hyperlink"/>
             <w:rFonts w:eastAsia="Times New Roman"/>
+            <w:lang w:val="en-US"/>
           </w:rPr>
           <w:t>Table or view not found / EntityNotFoundException</w:t>
         </w:r>
@@ -420,6 +471,7 @@
         <w:divId w:val="1600868335"/>
         <w:rPr>
           <w:rFonts w:eastAsia="Times New Roman"/>
+          <w:lang w:val="en-US"/>
         </w:rPr>
       </w:pPr>
       <w:hyperlink w:anchor="BatchPublicationTroubleshooting-Totalsi" w:history="1">
@@ -427,6 +479,7 @@
           <w:rPr>
             <w:rStyle w:val="Hyperlink"/>
             <w:rFonts w:eastAsia="Times New Roman"/>
+            <w:lang w:val="en-US"/>
           </w:rPr>
           <w:t>Total size of serialized results bigger than spark.driver.maxResultSize</w:t>
         </w:r>
@@ -464,6 +517,7 @@
         <w:divId w:val="1600868335"/>
         <w:rPr>
           <w:rFonts w:eastAsia="Times New Roman"/>
+          <w:lang w:val="en-US"/>
         </w:rPr>
       </w:pPr>
       <w:hyperlink w:anchor="BatchPublicationTroubleshooting-Anerror" w:history="1">
@@ -471,6 +525,7 @@
           <w:rPr>
             <w:rStyle w:val="Hyperlink"/>
             <w:rFonts w:eastAsia="Times New Roman"/>
+            <w:lang w:val="en-US"/>
           </w:rPr>
           <w:t>An error occurred while calling o7676.save.: java.lang.StackOverflowError</w:t>
         </w:r>
@@ -486,6 +541,7 @@
         <w:divId w:val="1600868335"/>
         <w:rPr>
           <w:rFonts w:eastAsia="Times New Roman"/>
+          <w:lang w:val="en-US"/>
         </w:rPr>
       </w:pPr>
       <w:hyperlink w:anchor="BatchPublicationTroubleshooting-Anerror" w:history="1">
@@ -493,6 +549,7 @@
           <w:rPr>
             <w:rStyle w:val="Hyperlink"/>
             <w:rFonts w:eastAsia="Times New Roman"/>
+            <w:lang w:val="en-US"/>
           </w:rPr>
           <w:t>An error occurred while calling o877.count. Job aborted due to stage failure: ShuffleMapStage</w:t>
         </w:r>
@@ -580,6 +637,7 @@
         <w:divId w:val="1600868335"/>
         <w:rPr>
           <w:rFonts w:eastAsia="Times New Roman"/>
+          <w:lang w:val="en-US"/>
         </w:rPr>
       </w:pPr>
       <w:hyperlink w:anchor="BatchPublicationTroubleshooting-Install" w:history="1">
@@ -587,6 +645,7 @@
           <w:rPr>
             <w:rStyle w:val="Hyperlink"/>
             <w:rFonts w:eastAsia="Times New Roman"/>
+            <w:lang w:val="en-US"/>
           </w:rPr>
           <w:t>Installation: anl-pubconfig requires Python '&gt;=3.7.9,&lt;3.11'</w:t>
         </w:r>
@@ -602,6 +661,7 @@
         <w:divId w:val="1600868335"/>
         <w:rPr>
           <w:rFonts w:eastAsia="Times New Roman"/>
+          <w:lang w:val="en-US"/>
         </w:rPr>
       </w:pPr>
       <w:hyperlink w:anchor="BatchPublicationTroubleshooting-Install" w:history="1">
@@ -609,6 +669,7 @@
           <w:rPr>
             <w:rStyle w:val="Hyperlink"/>
             <w:rFonts w:eastAsia="Times New Roman"/>
+            <w:lang w:val="en-US"/>
           </w:rPr>
           <w:t>Installation: OSError: [WinError 145] The directory is not empty</w:t>
         </w:r>
@@ -624,6 +685,7 @@
         <w:divId w:val="1600868335"/>
         <w:rPr>
           <w:rFonts w:eastAsia="Times New Roman"/>
+          <w:lang w:val="en-US"/>
         </w:rPr>
       </w:pPr>
       <w:hyperlink w:anchor="BatchPublicationTroubleshooting-Install" w:history="1">
@@ -631,6 +693,7 @@
           <w:rPr>
             <w:rStyle w:val="Hyperlink"/>
             <w:rFonts w:eastAsia="Times New Roman"/>
+            <w:lang w:val="en-US"/>
           </w:rPr>
           <w:t>I</w:t>
         </w:r>
@@ -638,6 +701,7 @@
           <w:rPr>
             <w:rStyle w:val="Hyperlink"/>
             <w:rFonts w:eastAsia="Times New Roman"/>
+            <w:lang w:val="en-US"/>
           </w:rPr>
           <w:t>nstallation: OSError: [WinError 3] The system cannot find the path specified</w:t>
         </w:r>
@@ -653,6 +717,7 @@
         <w:divId w:val="1600868335"/>
         <w:rPr>
           <w:rFonts w:eastAsia="Times New Roman"/>
+          <w:lang w:val="en-US"/>
         </w:rPr>
       </w:pPr>
       <w:hyperlink w:anchor="BatchPublicationTroubleshooting-Run:NoM" w:history="1">
@@ -660,6 +725,7 @@
           <w:rPr>
             <w:rStyle w:val="Hyperlink"/>
             <w:rFonts w:eastAsia="Times New Roman"/>
+            <w:lang w:val="en-US"/>
           </w:rPr>
           <w:t>Run: No Module named 'anl_pubconfig'</w:t>
         </w:r>
@@ -725,6 +791,7 @@
         <w:divId w:val="1600868335"/>
         <w:rPr>
           <w:rFonts w:eastAsia="Times New Roman"/>
+          <w:lang w:val="en-US"/>
         </w:rPr>
       </w:pPr>
       <w:hyperlink w:anchor="BatchPublicationTroubleshooting-Anerror" w:history="1">
@@ -732,6 +799,7 @@
           <w:rPr>
             <w:rStyle w:val="Hyperlink"/>
             <w:rFonts w:eastAsia="Times New Roman"/>
+            <w:lang w:val="en-US"/>
           </w:rPr>
           <w:t>An error occurred (MalformedPolicy) when calling the PutBucketPolicy operation: Invalid principal in policy</w:t>
         </w:r>
@@ -747,6 +815,7 @@
         <w:divId w:val="1600868335"/>
         <w:rPr>
           <w:rFonts w:eastAsia="Times New Roman"/>
+          <w:lang w:val="en-US"/>
         </w:rPr>
       </w:pPr>
       <w:hyperlink w:anchor="BatchPublicationTroubleshooting-Workflo" w:history="1">
@@ -754,6 +823,7 @@
           <w:rPr>
             <w:rStyle w:val="Hyperlink"/>
             <w:rFonts w:eastAsia="Times New Roman"/>
+            <w:lang w:val="en-US"/>
           </w:rPr>
           <w:t>Workflow enco</w:t>
         </w:r>
@@ -761,6 +831,7 @@
           <w:rPr>
             <w:rStyle w:val="Hyperlink"/>
             <w:rFonts w:eastAsia="Times New Roman"/>
+            <w:lang w:val="en-US"/>
           </w:rPr>
           <w:t>untered an error: Redshift cluster status 'RESUMING'/'PAUSED' is not allowed</w:t>
         </w:r>
@@ -776,6 +847,7 @@
         <w:divId w:val="1600868335"/>
         <w:rPr>
           <w:rFonts w:eastAsia="Times New Roman"/>
+          <w:lang w:val="en-US"/>
         </w:rPr>
       </w:pPr>
       <w:hyperlink w:anchor="BatchPublicationTroubleshooting-Howtoha" w:history="1">
@@ -783,6 +855,7 @@
           <w:rPr>
             <w:rStyle w:val="Hyperlink"/>
             <w:rFonts w:eastAsia="Times New Roman"/>
+            <w:lang w:val="en-US"/>
           </w:rPr>
           <w:t>How to handle 'There is an '@' in where clause after applying SQL filters'</w:t>
         </w:r>
@@ -826,6 +899,7 @@
         <w:divId w:val="1600868335"/>
         <w:rPr>
           <w:rFonts w:eastAsia="Times New Roman"/>
+          <w:lang w:val="en-US"/>
         </w:rPr>
       </w:pPr>
       <w:hyperlink w:anchor="BatchPublicationTroubleshooting-Howtoha" w:history="1">
@@ -833,6 +907,7 @@
           <w:rPr>
             <w:rStyle w:val="Hyperlink"/>
             <w:rFonts w:eastAsia="Times New Roman"/>
+            <w:lang w:val="en-US"/>
           </w:rPr>
           <w:t>How to handle error messages when orchestrating a workflow/</w:t>
         </w:r>
@@ -840,6 +915,7 @@
           <w:rPr>
             <w:rStyle w:val="Hyperlink"/>
             <w:rFonts w:eastAsia="Times New Roman"/>
+            <w:lang w:val="en-US"/>
           </w:rPr>
           <w:t>publication?</w:t>
         </w:r>
@@ -855,6 +931,7 @@
         <w:divId w:val="1600868335"/>
         <w:rPr>
           <w:rFonts w:eastAsia="Times New Roman"/>
+          <w:lang w:val="en-US"/>
         </w:rPr>
       </w:pPr>
       <w:hyperlink w:anchor="BatchPublicationTroubleshooting-Knownis" w:history="1">
@@ -862,6 +939,7 @@
           <w:rPr>
             <w:rStyle w:val="Hyperlink"/>
             <w:rFonts w:eastAsia="Times New Roman"/>
+            <w:lang w:val="en-US"/>
           </w:rPr>
           <w:t>Known issues when ingesting Publication data back into the datalake</w:t>
         </w:r>
@@ -869,6 +947,7 @@
       <w:r>
         <w:rPr>
           <w:rFonts w:eastAsia="Times New Roman"/>
+          <w:lang w:val="en-US"/>
         </w:rPr>
         <w:t xml:space="preserve"> </w:t>
       </w:r>
@@ -3653,511 +3732,492 @@
         <w:t>'</w:t>
       </w:r>
     </w:p>
-    <w:p>
-      <w:pPr>
-        <w:pStyle w:val="Kop4"/>
-        <w:divId w:val="1102338468"/>
-        <w:rPr>
-          <w:rFonts w:eastAsia="Times New Roman"/>
-        </w:rPr>
-      </w:pPr>
-      <w:r>
-        <w:rPr>
-          <w:rFonts w:eastAsia="Times New Roman"/>
-          <w:color w:val="172B4D"/>
-        </w:rPr>
-        <w:t>Issue</w:t>
-      </w:r>
-    </w:p>
-    <w:p>
-      <w:pPr>
-        <w:pStyle w:val="Normaalweb"/>
-        <w:divId w:val="1102338468"/>
-      </w:pPr>
-      <w:r>
-        <w:rPr>
-          <w:color w:val="172B4D"/>
-        </w:rPr>
-        <w:t xml:space="preserve">In the </w:t>
-      </w:r>
-      <w:r>
-        <w:rPr>
-          <w:rStyle w:val="awsui-breadcrumb-link-text"/>
-        </w:rPr>
-        <w:t>anl-pubset-logs</w:t>
-      </w:r>
-      <w:r>
-        <w:t>, you can encounter the following error:</w:t>
-      </w:r>
-    </w:p>
-    <w:p>
-      <w:pPr>
-        <w:pStyle w:val="HTML-voorafopgemaakt"/>
-        <w:divId w:val="813790599"/>
-      </w:pPr>
-      <w:r>
-        <w:t>There is an '@' in where clause after applying SQL filters.</w:t>
-      </w:r>
-    </w:p>
-    <w:p>
-      <w:pPr>
-        <w:pStyle w:val="HTML-voorafopgemaakt"/>
-        <w:divId w:val="813790599"/>
-      </w:pPr>
-      <w:r>
-        <w:t>This indicates missing filter(s).</w:t>
-      </w:r>
-    </w:p>
-    <w:p>
-      <w:pPr>
-        <w:pStyle w:val="HTML-voorafopgemaakt"/>
-        <w:divId w:val="813790599"/>
-      </w:pPr>
-      <w:r>
-        <w:t>SQL: ...SQL filters: [...]</w:t>
-      </w:r>
-    </w:p>
-    <w:p>
-      <w:pPr>
-        <w:pStyle w:val="Kop4"/>
-        <w:divId w:val="1102338468"/>
-        <w:rPr>
-          <w:rFonts w:eastAsia="Times New Roman"/>
-        </w:rPr>
-      </w:pPr>
-      <w:r>
-        <w:rPr>
-          <w:rStyle w:val="auto-cursor-target1"/>
-          <w:rFonts w:eastAsia="Times New Roman"/>
-          <w:color w:val="172B4D"/>
-        </w:rPr>
-        <w:t>Cause</w:t>
-      </w:r>
-    </w:p>
-    <w:p>
-      <w:pPr>
-        <w:pStyle w:val="Normaalweb"/>
-        <w:divId w:val="1102338468"/>
-      </w:pPr>
-      <w:r>
-        <w:rPr>
-          <w:rStyle w:val="auto-cursor-target1"/>
-          <w:color w:val="172B4D"/>
-        </w:rPr>
-        <w:t>There are two main causes that might be the reason you get this error:</w:t>
-      </w:r>
-    </w:p>
-    <w:p>
-      <w:pPr>
-        <w:numPr>
-          <w:ilvl w:val="0"/>
-          <w:numId w:val="9"/>
-        </w:numPr>
-        <w:spacing w:before="100" w:beforeAutospacing="1" w:after="100" w:afterAutospacing="1"/>
-        <w:divId w:val="1102338468"/>
-        <w:rPr>
-          <w:rFonts w:eastAsia="Times New Roman"/>
-        </w:rPr>
-      </w:pPr>
-      <w:r>
-        <w:rPr>
-          <w:rStyle w:val="auto-cursor-target1"/>
-          <w:rFonts w:eastAsia="Times New Roman"/>
-          <w:color w:val="172B4D"/>
-        </w:rPr>
-        <w:t>The SQL filters passed down in the API call do not match the used Safe SQL Filters.</w:t>
-      </w:r>
-    </w:p>
-    <w:p>
-      <w:pPr>
-        <w:numPr>
-          <w:ilvl w:val="0"/>
-          <w:numId w:val="9"/>
-        </w:numPr>
-        <w:spacing w:before="100" w:beforeAutospacing="1" w:after="100" w:afterAutospacing="1"/>
-        <w:divId w:val="1102338468"/>
-        <w:rPr>
-          <w:rFonts w:eastAsia="Times New Roman"/>
-        </w:rPr>
-      </w:pPr>
-      <w:r>
-        <w:rPr>
-          <w:rStyle w:val="auto-cursor-target1"/>
-          <w:rFonts w:eastAsia="Times New Roman"/>
-          <w:color w:val="172B4D"/>
-        </w:rPr>
-        <w:t xml:space="preserve">There are </w:t>
-      </w:r>
-      <w:r>
-        <w:rPr>
-          <w:rFonts w:eastAsia="Times New Roman"/>
-        </w:rPr>
-        <w:t>unexpected Carriage Return/CR (</w:t>
-      </w:r>
-      <w:r>
-        <w:rPr>
-          <w:rStyle w:val="HTMLCode"/>
-        </w:rPr>
-        <w:t>\r</w:t>
-      </w:r>
-      <w:r>
-        <w:rPr>
-          <w:rFonts w:eastAsia="Times New Roman"/>
-        </w:rPr>
-        <w:t>) sequences in the parsed SQL string.</w:t>
-      </w:r>
-    </w:p>
-    <w:p>
-      <w:pPr>
-        <w:pStyle w:val="Kop4"/>
-        <w:divId w:val="1102338468"/>
-        <w:rPr>
-          <w:rFonts w:eastAsia="Times New Roman"/>
-        </w:rPr>
-      </w:pPr>
-      <w:r>
-        <w:rPr>
-          <w:rStyle w:val="auto-cursor-target1"/>
-          <w:rFonts w:eastAsia="Times New Roman"/>
-          <w:color w:val="172B4D"/>
-        </w:rPr>
-        <w:t>Actions</w:t>
-      </w:r>
-    </w:p>
-    <w:p>
-      <w:pPr>
-        <w:pStyle w:val="Normaalweb"/>
-        <w:divId w:val="1102338468"/>
-      </w:pPr>
-      <w:r>
-        <w:rPr>
-          <w:rStyle w:val="auto-cursor-target1"/>
-          <w:color w:val="172B4D"/>
-        </w:rPr>
-        <w:t>Make sure to</w:t>
-      </w:r>
-      <w:r>
-        <w:rPr>
-          <w:rStyle w:val="auto-cursor-target1"/>
-          <w:color w:val="172B4D"/>
-        </w:rPr>
-        <w:t xml:space="preserve"> follow the next steps before contacting the support team:</w:t>
-      </w:r>
-    </w:p>
-    <w:p>
-      <w:pPr>
-        <w:numPr>
-          <w:ilvl w:val="0"/>
-          <w:numId w:val="10"/>
-        </w:numPr>
-        <w:spacing w:before="100" w:beforeAutospacing="1" w:after="100" w:afterAutospacing="1"/>
-        <w:divId w:val="1102338468"/>
-        <w:rPr>
-          <w:rFonts w:eastAsia="Times New Roman"/>
-        </w:rPr>
-      </w:pPr>
-      <w:r>
-        <w:rPr>
-          <w:rStyle w:val="auto-cursor-target1"/>
-          <w:rFonts w:eastAsia="Times New Roman"/>
-          <w:color w:val="172B4D"/>
-        </w:rPr>
-        <w:lastRenderedPageBreak/>
-        <w:t xml:space="preserve">Read the documentation </w:t>
-      </w:r>
-      <w:hyperlink r:id="rId20" w:history="1">
-        <w:r>
-          <w:rPr>
-            <w:rStyle w:val="Hyperlink"/>
-            <w:rFonts w:eastAsia="Times New Roman"/>
-          </w:rPr>
-          <w:t>How to: Create a fit for purpose data set using scenarios and SQL filters - Data Platform - Global IT Confluence Production (aegon.com)</w:t>
-        </w:r>
-      </w:hyperlink>
-      <w:r>
-        <w:rPr>
-          <w:rFonts w:eastAsia="Times New Roman"/>
-        </w:rPr>
-        <w:t xml:space="preserve"> </w:t>
-      </w:r>
-    </w:p>
-    <w:p>
-      <w:pPr>
-        <w:numPr>
-          <w:ilvl w:val="1"/>
-          <w:numId w:val="10"/>
-        </w:numPr>
-        <w:spacing w:before="100" w:beforeAutospacing="1" w:after="100" w:afterAutospacing="1"/>
-        <w:divId w:val="1102338468"/>
-        <w:rPr>
-          <w:rFonts w:eastAsia="Times New Roman"/>
-        </w:rPr>
-      </w:pPr>
-      <w:r>
-        <w:rPr>
-          <w:rStyle w:val="auto-cursor-target1"/>
-          <w:rFonts w:eastAsia="Times New Roman"/>
-          <w:color w:val="172B4D"/>
-        </w:rPr>
-        <w:t>Verify that your repository is correctly configured.</w:t>
-      </w:r>
-    </w:p>
-    <w:p>
-      <w:pPr>
-        <w:numPr>
-          <w:ilvl w:val="1"/>
-          <w:numId w:val="10"/>
-        </w:numPr>
-        <w:spacing w:before="100" w:beforeAutospacing="1" w:after="100" w:afterAutospacing="1"/>
-        <w:divId w:val="1102338468"/>
-        <w:rPr>
-          <w:rFonts w:eastAsia="Times New Roman"/>
-        </w:rPr>
-      </w:pPr>
-      <w:r>
-        <w:rPr>
-          <w:rStyle w:val="auto-cursor-target1"/>
-          <w:rFonts w:eastAsia="Times New Roman"/>
-          <w:color w:val="172B4D"/>
-        </w:rPr>
-        <w:t xml:space="preserve">Verify that your API call is correct: </w:t>
-      </w:r>
-      <w:r>
-        <w:rPr>
-          <w:rStyle w:val="Zwaar"/>
-          <w:rFonts w:eastAsia="Times New Roman"/>
-          <w:color w:val="172B4D"/>
-        </w:rPr>
-        <w:t>SQL Filters need to match</w:t>
-      </w:r>
-      <w:r>
-        <w:rPr>
-          <w:rStyle w:val="Zwaar"/>
-          <w:rFonts w:eastAsia="Times New Roman"/>
-          <w:color w:val="172B4D"/>
-        </w:rPr>
-        <w:t xml:space="preserve"> your SQL</w:t>
-      </w:r>
-    </w:p>
-    <w:p>
-      <w:pPr>
-        <w:numPr>
-          <w:ilvl w:val="1"/>
-          <w:numId w:val="10"/>
-        </w:numPr>
-        <w:spacing w:before="100" w:beforeAutospacing="1" w:after="100" w:afterAutospacing="1"/>
-        <w:divId w:val="1102338468"/>
-        <w:rPr>
-          <w:rFonts w:eastAsia="Times New Roman"/>
-        </w:rPr>
-      </w:pPr>
-      <w:r>
-        <w:rPr>
-          <w:rStyle w:val="auto-cursor-target1"/>
-          <w:rFonts w:eastAsia="Times New Roman"/>
-          <w:color w:val="172B4D"/>
-        </w:rPr>
-        <w:t>Verify that your SQL is correct: </w:t>
-      </w:r>
-      <w:r>
-        <w:rPr>
-          <w:rStyle w:val="Zwaar"/>
-          <w:rFonts w:eastAsia="Times New Roman"/>
-          <w:color w:val="172B4D"/>
-        </w:rPr>
-        <w:t>it can only contain Safe SQL Filters!</w:t>
-      </w:r>
-    </w:p>
-    <w:p>
-      <w:pPr>
-        <w:numPr>
-          <w:ilvl w:val="0"/>
-          <w:numId w:val="10"/>
-        </w:numPr>
-        <w:spacing w:before="100" w:beforeAutospacing="1" w:after="100" w:afterAutospacing="1"/>
-        <w:divId w:val="1102338468"/>
-        <w:rPr>
-          <w:rFonts w:eastAsia="Times New Roman"/>
-        </w:rPr>
-      </w:pPr>
-      <w:r>
-        <w:rPr>
-          <w:rStyle w:val="auto-cursor-target1"/>
-          <w:rFonts w:eastAsia="Times New Roman"/>
-          <w:color w:val="172B4D"/>
-        </w:rPr>
-        <w:t>If everything is correctly configured, but you still get the errors:</w:t>
-      </w:r>
-      <w:r>
-        <w:rPr>
-          <w:rFonts w:eastAsia="Times New Roman"/>
-        </w:rPr>
-        <w:t xml:space="preserve"> </w:t>
-      </w:r>
-    </w:p>
-    <w:p>
-      <w:pPr>
-        <w:numPr>
-          <w:ilvl w:val="1"/>
-          <w:numId w:val="10"/>
-        </w:numPr>
-        <w:spacing w:before="100" w:beforeAutospacing="1" w:after="100" w:afterAutospacing="1"/>
-        <w:divId w:val="1102338468"/>
-        <w:rPr>
-          <w:rFonts w:eastAsia="Times New Roman"/>
-        </w:rPr>
-      </w:pPr>
-      <w:r>
-        <w:rPr>
-          <w:rFonts w:eastAsia="Times New Roman"/>
-        </w:rPr>
-        <w:t>Check if there are Carriage Return/CR (</w:t>
-      </w:r>
-      <w:r>
-        <w:rPr>
-          <w:rStyle w:val="HTMLCode"/>
-        </w:rPr>
-        <w:t>\r</w:t>
-      </w:r>
-      <w:r>
-        <w:rPr>
-          <w:rFonts w:eastAsia="Times New Roman"/>
-        </w:rPr>
-        <w:t xml:space="preserve">) sequences in the parsed SQL string: </w:t>
-      </w:r>
-    </w:p>
-    <w:p>
-      <w:pPr>
-        <w:numPr>
-          <w:ilvl w:val="2"/>
-          <w:numId w:val="10"/>
-        </w:numPr>
-        <w:spacing w:before="100" w:beforeAutospacing="1" w:after="100" w:afterAutospacing="1"/>
-        <w:divId w:val="1102338468"/>
-        <w:rPr>
-          <w:rFonts w:eastAsia="Times New Roman"/>
-        </w:rPr>
-      </w:pPr>
-      <w:r>
-        <w:rPr>
-          <w:rFonts w:eastAsia="Times New Roman"/>
-        </w:rPr>
-        <w:t xml:space="preserve">Look in the same logging </w:t>
-      </w:r>
-      <w:r>
-        <w:rPr>
-          <w:rFonts w:eastAsia="Times New Roman"/>
-        </w:rPr>
-        <w:t xml:space="preserve">for the </w:t>
-      </w:r>
-      <w:r>
-        <w:rPr>
-          <w:rStyle w:val="logslog-events-tablecell"/>
-          <w:rFonts w:ascii="Courier New" w:hAnsi="Courier New" w:cs="Courier New"/>
-          <w:sz w:val="20"/>
-          <w:szCs w:val="20"/>
-        </w:rPr>
-        <w:t>[[SUMMARY]]</w:t>
-      </w:r>
-      <w:r>
-        <w:rPr>
-          <w:rFonts w:eastAsia="Times New Roman"/>
-        </w:rPr>
-        <w:t xml:space="preserve"> section and search for </w:t>
-      </w:r>
-      <w:r>
-        <w:rPr>
-          <w:rStyle w:val="HTMLCode"/>
-        </w:rPr>
-        <w:t>\r</w:t>
-      </w:r>
-      <w:r>
-        <w:rPr>
-          <w:rFonts w:eastAsia="Times New Roman"/>
-        </w:rPr>
-        <w:t xml:space="preserve"> occurences in the </w:t>
-      </w:r>
-      <w:r>
-        <w:rPr>
-          <w:rStyle w:val="logseventsjson-key"/>
-          <w:rFonts w:eastAsia="Times New Roman"/>
-        </w:rPr>
-        <w:t>ErrorMessage</w:t>
-      </w:r>
-    </w:p>
-    <w:p>
-      <w:pPr>
-        <w:numPr>
-          <w:ilvl w:val="2"/>
-          <w:numId w:val="10"/>
-        </w:numPr>
-        <w:spacing w:before="100" w:beforeAutospacing="1" w:after="100" w:afterAutospacing="1"/>
-        <w:divId w:val="1102338468"/>
-        <w:rPr>
-          <w:rFonts w:eastAsia="Times New Roman"/>
-        </w:rPr>
-      </w:pPr>
-      <w:r>
-        <w:rPr>
-          <w:rStyle w:val="logseventsjson-key"/>
-          <w:rFonts w:eastAsia="Times New Roman"/>
-        </w:rPr>
-        <w:t xml:space="preserve">If a </w:t>
-      </w:r>
-      <w:r>
-        <w:rPr>
-          <w:rStyle w:val="HTMLCode"/>
-        </w:rPr>
-        <w:t>\r</w:t>
-      </w:r>
-      <w:r>
-        <w:rPr>
-          <w:rStyle w:val="logseventsjson-key"/>
-          <w:rFonts w:eastAsia="Times New Roman"/>
-        </w:rPr>
-        <w:t xml:space="preserve"> is directly against the WHERE clause, </w:t>
-      </w:r>
-      <w:r>
-        <w:rPr>
-          <w:rStyle w:val="Zwaar"/>
-          <w:rFonts w:eastAsia="Times New Roman"/>
-        </w:rPr>
-        <w:t>add a whitespace after the WHERE clause:</w:t>
-      </w:r>
-      <w:r>
-        <w:rPr>
-          <w:rStyle w:val="logseventsjson-key"/>
-          <w:rFonts w:eastAsia="Times New Roman"/>
-        </w:rPr>
-        <w:t xml:space="preserve"> "WHERE" → "WHERE "</w:t>
-      </w:r>
-    </w:p>
-    <w:p>
-      <w:pPr>
-        <w:pStyle w:val="Normaalweb"/>
-        <w:divId w:val="1102338468"/>
-      </w:pPr>
-      <w:r>
-        <w:t xml:space="preserve">If the above does not help, then contact the </w:t>
-      </w:r>
-      <w:hyperlink r:id="rId21" w:history="1">
-        <w:r>
-          <w:rPr>
-            <w:rStyle w:val="Hyperlink"/>
-          </w:rPr>
-          <w:t xml:space="preserve">Data </w:t>
-        </w:r>
-        <w:r>
-          <w:rPr>
-            <w:rStyle w:val="Hyperlink"/>
-          </w:rPr>
-          <w:t>Flows Out support team</w:t>
-        </w:r>
-      </w:hyperlink>
-      <w:r>
-        <w:t>.</w:t>
-      </w:r>
-    </w:p>
+    <w:tbl>
+      <w:tblPr>
+        <w:tblStyle w:val="Tabelraster"/>
+        <w:tblW w:w="0" w:type="auto"/>
+        <w:tblLook w:val="04A0" w:firstRow="1" w:lastRow="0" w:firstColumn="1" w:lastColumn="0" w:noHBand="0" w:noVBand="1"/>
+      </w:tblPr>
+      <w:tblGrid>
+        <w:gridCol w:w="9350"/>
+      </w:tblGrid>
+      <w:tr>
+        <w:trPr>
+          <w:divId w:val="1102338468"/>
+        </w:trPr>
+        <w:tc>
+          <w:tcPr>
+            <w:tcW w:w="9350" w:type="dxa"/>
+          </w:tcPr>
+          <w:p>
+            <w:pPr>
+              <w:pStyle w:val="Kop4"/>
+              <w:rPr>
+                <w:rFonts w:eastAsia="Times New Roman"/>
+              </w:rPr>
+            </w:pPr>
+            <w:r>
+              <w:rPr>
+                <w:rFonts w:eastAsia="Times New Roman"/>
+                <w:color w:val="172B4D"/>
+              </w:rPr>
+              <w:t>Issue</w:t>
+            </w:r>
+          </w:p>
+          <w:p>
+            <w:pPr>
+              <w:pStyle w:val="Normaalweb"/>
+            </w:pPr>
+            <w:r>
+              <w:rPr>
+                <w:color w:val="172B4D"/>
+              </w:rPr>
+              <w:t xml:space="preserve">In the </w:t>
+            </w:r>
+            <w:r>
+              <w:rPr>
+                <w:rStyle w:val="awsui-breadcrumb-link-text"/>
+              </w:rPr>
+              <w:t>anl-pubset-logs</w:t>
+            </w:r>
+            <w:r>
+              <w:t>, you can encounter the following error:</w:t>
+            </w:r>
+          </w:p>
+          <w:p>
+            <w:pPr>
+              <w:pStyle w:val="HTML-voorafopgemaakt"/>
+            </w:pPr>
+            <w:r>
+              <w:t>There is an '@' in where clause after applying SQL filters.</w:t>
+            </w:r>
+          </w:p>
+          <w:p>
+            <w:pPr>
+              <w:pStyle w:val="HTML-voorafopgemaakt"/>
+            </w:pPr>
+            <w:r>
+              <w:t>This indicates missing filter(s).</w:t>
+            </w:r>
+          </w:p>
+          <w:p>
+            <w:pPr>
+              <w:pStyle w:val="HTML-voorafopgemaakt"/>
+            </w:pPr>
+            <w:r>
+              <w:t>SQL: ...SQL filters: [...]</w:t>
+            </w:r>
+          </w:p>
+          <w:p>
+            <w:pPr>
+              <w:pStyle w:val="Kop4"/>
+              <w:rPr>
+                <w:rFonts w:eastAsia="Times New Roman"/>
+              </w:rPr>
+            </w:pPr>
+            <w:r>
+              <w:rPr>
+                <w:rStyle w:val="auto-cursor-target1"/>
+                <w:rFonts w:eastAsia="Times New Roman"/>
+                <w:color w:val="172B4D"/>
+              </w:rPr>
+              <w:t>Cause</w:t>
+            </w:r>
+          </w:p>
+          <w:p>
+            <w:pPr>
+              <w:pStyle w:val="Normaalweb"/>
+            </w:pPr>
+            <w:r>
+              <w:rPr>
+                <w:rStyle w:val="auto-cursor-target1"/>
+                <w:color w:val="172B4D"/>
+              </w:rPr>
+              <w:t>There are two main causes that might be the reason you get this error:</w:t>
+            </w:r>
+          </w:p>
+          <w:p>
+            <w:pPr>
+              <w:numPr>
+                <w:ilvl w:val="0"/>
+                <w:numId w:val="9"/>
+              </w:numPr>
+              <w:spacing w:before="100" w:beforeAutospacing="1" w:after="100" w:afterAutospacing="1"/>
+              <w:rPr>
+                <w:rFonts w:eastAsia="Times New Roman"/>
+              </w:rPr>
+            </w:pPr>
+            <w:r>
+              <w:rPr>
+                <w:rStyle w:val="auto-cursor-target1"/>
+                <w:rFonts w:eastAsia="Times New Roman"/>
+                <w:color w:val="172B4D"/>
+              </w:rPr>
+              <w:t>The SQL filters passed down in the API call do not match the used Safe SQL Filters.</w:t>
+            </w:r>
+          </w:p>
+          <w:p>
+            <w:pPr>
+              <w:numPr>
+                <w:ilvl w:val="0"/>
+                <w:numId w:val="9"/>
+              </w:numPr>
+              <w:spacing w:before="100" w:beforeAutospacing="1" w:after="100" w:afterAutospacing="1"/>
+              <w:rPr>
+                <w:rFonts w:eastAsia="Times New Roman"/>
+              </w:rPr>
+            </w:pPr>
+            <w:r>
+              <w:rPr>
+                <w:rStyle w:val="auto-cursor-target1"/>
+                <w:rFonts w:eastAsia="Times New Roman"/>
+                <w:color w:val="172B4D"/>
+              </w:rPr>
+              <w:t xml:space="preserve">There are </w:t>
+            </w:r>
+            <w:r>
+              <w:rPr>
+                <w:rFonts w:eastAsia="Times New Roman"/>
+              </w:rPr>
+              <w:t>unexpected Carriage Return/CR (</w:t>
+            </w:r>
+            <w:r>
+              <w:rPr>
+                <w:rStyle w:val="HTMLCode"/>
+              </w:rPr>
+              <w:t>\r</w:t>
+            </w:r>
+            <w:r>
+              <w:rPr>
+                <w:rFonts w:eastAsia="Times New Roman"/>
+              </w:rPr>
+              <w:t>) sequences in the parsed SQL string.</w:t>
+            </w:r>
+          </w:p>
+          <w:p>
+            <w:pPr>
+              <w:pStyle w:val="Kop4"/>
+              <w:rPr>
+                <w:rFonts w:eastAsia="Times New Roman"/>
+              </w:rPr>
+            </w:pPr>
+            <w:r>
+              <w:rPr>
+                <w:rStyle w:val="auto-cursor-target1"/>
+                <w:rFonts w:eastAsia="Times New Roman"/>
+                <w:color w:val="172B4D"/>
+              </w:rPr>
+              <w:t>Actions</w:t>
+            </w:r>
+          </w:p>
+          <w:p>
+            <w:pPr>
+              <w:pStyle w:val="Normaalweb"/>
+            </w:pPr>
+            <w:r>
+              <w:rPr>
+                <w:rStyle w:val="auto-cursor-target1"/>
+                <w:color w:val="172B4D"/>
+              </w:rPr>
+              <w:t>Make sure to follow the next steps before contacting the support team:</w:t>
+            </w:r>
+          </w:p>
+          <w:p>
+            <w:pPr>
+              <w:numPr>
+                <w:ilvl w:val="0"/>
+                <w:numId w:val="10"/>
+              </w:numPr>
+              <w:spacing w:before="100" w:beforeAutospacing="1" w:after="100" w:afterAutospacing="1"/>
+              <w:rPr>
+                <w:rFonts w:eastAsia="Times New Roman"/>
+              </w:rPr>
+            </w:pPr>
+            <w:r>
+              <w:rPr>
+                <w:rStyle w:val="auto-cursor-target1"/>
+                <w:rFonts w:eastAsia="Times New Roman"/>
+                <w:color w:val="172B4D"/>
+              </w:rPr>
+              <w:lastRenderedPageBreak/>
+              <w:t xml:space="preserve">Read the documentation </w:t>
+            </w:r>
+            <w:hyperlink r:id="rId20" w:history="1">
+              <w:r>
+                <w:rPr>
+                  <w:rStyle w:val="Hyperlink"/>
+                  <w:rFonts w:eastAsia="Times New Roman"/>
+                </w:rPr>
+                <w:t>How to: Create a fit for purpose data set using scenarios and SQL filters - Data Platform - Global IT Confluence Production (aegon.com)</w:t>
+              </w:r>
+            </w:hyperlink>
+            <w:r>
+              <w:rPr>
+                <w:rFonts w:eastAsia="Times New Roman"/>
+              </w:rPr>
+              <w:t xml:space="preserve"> </w:t>
+            </w:r>
+          </w:p>
+          <w:p>
+            <w:pPr>
+              <w:numPr>
+                <w:ilvl w:val="1"/>
+                <w:numId w:val="10"/>
+              </w:numPr>
+              <w:spacing w:before="100" w:beforeAutospacing="1" w:after="100" w:afterAutospacing="1"/>
+              <w:rPr>
+                <w:rFonts w:eastAsia="Times New Roman"/>
+              </w:rPr>
+            </w:pPr>
+            <w:r>
+              <w:rPr>
+                <w:rStyle w:val="auto-cursor-target1"/>
+                <w:rFonts w:eastAsia="Times New Roman"/>
+                <w:color w:val="172B4D"/>
+              </w:rPr>
+              <w:t>Verify that your repository is correctly configured.</w:t>
+            </w:r>
+          </w:p>
+          <w:p>
+            <w:pPr>
+              <w:numPr>
+                <w:ilvl w:val="1"/>
+                <w:numId w:val="10"/>
+              </w:numPr>
+              <w:spacing w:before="100" w:beforeAutospacing="1" w:after="100" w:afterAutospacing="1"/>
+              <w:rPr>
+                <w:rFonts w:eastAsia="Times New Roman"/>
+              </w:rPr>
+            </w:pPr>
+            <w:r>
+              <w:rPr>
+                <w:rStyle w:val="auto-cursor-target1"/>
+                <w:rFonts w:eastAsia="Times New Roman"/>
+                <w:color w:val="172B4D"/>
+              </w:rPr>
+              <w:t xml:space="preserve">Verify that your API call is correct: </w:t>
+            </w:r>
+            <w:r>
+              <w:rPr>
+                <w:rStyle w:val="Zwaar"/>
+                <w:rFonts w:eastAsia="Times New Roman"/>
+                <w:color w:val="172B4D"/>
+              </w:rPr>
+              <w:t>SQL Filters need to match your SQL</w:t>
+            </w:r>
+          </w:p>
+          <w:p>
+            <w:pPr>
+              <w:numPr>
+                <w:ilvl w:val="1"/>
+                <w:numId w:val="10"/>
+              </w:numPr>
+              <w:spacing w:before="100" w:beforeAutospacing="1" w:after="100" w:afterAutospacing="1"/>
+              <w:rPr>
+                <w:rFonts w:eastAsia="Times New Roman"/>
+              </w:rPr>
+            </w:pPr>
+            <w:r>
+              <w:rPr>
+                <w:rStyle w:val="auto-cursor-target1"/>
+                <w:rFonts w:eastAsia="Times New Roman"/>
+                <w:color w:val="172B4D"/>
+              </w:rPr>
+              <w:t>Verify that your SQL is correct: </w:t>
+            </w:r>
+            <w:r>
+              <w:rPr>
+                <w:rStyle w:val="Zwaar"/>
+                <w:rFonts w:eastAsia="Times New Roman"/>
+                <w:color w:val="172B4D"/>
+              </w:rPr>
+              <w:t>it can only contain Safe SQL Filters!</w:t>
+            </w:r>
+          </w:p>
+          <w:p>
+            <w:pPr>
+              <w:numPr>
+                <w:ilvl w:val="0"/>
+                <w:numId w:val="10"/>
+              </w:numPr>
+              <w:spacing w:before="100" w:beforeAutospacing="1" w:after="100" w:afterAutospacing="1"/>
+              <w:rPr>
+                <w:rFonts w:eastAsia="Times New Roman"/>
+              </w:rPr>
+            </w:pPr>
+            <w:r>
+              <w:rPr>
+                <w:rStyle w:val="auto-cursor-target1"/>
+                <w:rFonts w:eastAsia="Times New Roman"/>
+                <w:color w:val="172B4D"/>
+              </w:rPr>
+              <w:t>If everything is correctly configured, but you still get the errors:</w:t>
+            </w:r>
+            <w:r>
+              <w:rPr>
+                <w:rFonts w:eastAsia="Times New Roman"/>
+              </w:rPr>
+              <w:t xml:space="preserve"> </w:t>
+            </w:r>
+          </w:p>
+          <w:p>
+            <w:pPr>
+              <w:numPr>
+                <w:ilvl w:val="1"/>
+                <w:numId w:val="10"/>
+              </w:numPr>
+              <w:spacing w:before="100" w:beforeAutospacing="1" w:after="100" w:afterAutospacing="1"/>
+              <w:rPr>
+                <w:rFonts w:eastAsia="Times New Roman"/>
+              </w:rPr>
+            </w:pPr>
+            <w:r>
+              <w:rPr>
+                <w:rFonts w:eastAsia="Times New Roman"/>
+              </w:rPr>
+              <w:t>Check if there are Carriage Return/CR (</w:t>
+            </w:r>
+            <w:r>
+              <w:rPr>
+                <w:rStyle w:val="HTMLCode"/>
+              </w:rPr>
+              <w:t>\r</w:t>
+            </w:r>
+            <w:r>
+              <w:rPr>
+                <w:rFonts w:eastAsia="Times New Roman"/>
+              </w:rPr>
+              <w:t xml:space="preserve">) sequences in the parsed SQL string: </w:t>
+            </w:r>
+          </w:p>
+          <w:p>
+            <w:pPr>
+              <w:numPr>
+                <w:ilvl w:val="2"/>
+                <w:numId w:val="10"/>
+              </w:numPr>
+              <w:spacing w:before="100" w:beforeAutospacing="1" w:after="100" w:afterAutospacing="1"/>
+              <w:rPr>
+                <w:rFonts w:eastAsia="Times New Roman"/>
+              </w:rPr>
+            </w:pPr>
+            <w:r>
+              <w:rPr>
+                <w:rFonts w:eastAsia="Times New Roman"/>
+              </w:rPr>
+              <w:t xml:space="preserve">Look in the same logging for the </w:t>
+            </w:r>
+            <w:r>
+              <w:rPr>
+                <w:rStyle w:val="logslog-events-tablecell"/>
+                <w:rFonts w:ascii="Courier New" w:hAnsi="Courier New" w:cs="Courier New"/>
+                <w:sz w:val="20"/>
+                <w:szCs w:val="20"/>
+              </w:rPr>
+              <w:t>[[SUMMARY]]</w:t>
+            </w:r>
+            <w:r>
+              <w:rPr>
+                <w:rFonts w:eastAsia="Times New Roman"/>
+              </w:rPr>
+              <w:t xml:space="preserve"> section and search for </w:t>
+            </w:r>
+            <w:r>
+              <w:rPr>
+                <w:rStyle w:val="HTMLCode"/>
+              </w:rPr>
+              <w:t>\r</w:t>
+            </w:r>
+            <w:r>
+              <w:rPr>
+                <w:rFonts w:eastAsia="Times New Roman"/>
+              </w:rPr>
+              <w:t xml:space="preserve"> occurences in the </w:t>
+            </w:r>
+            <w:r>
+              <w:rPr>
+                <w:rStyle w:val="logseventsjson-key"/>
+                <w:rFonts w:eastAsia="Times New Roman"/>
+              </w:rPr>
+              <w:t>ErrorMessage</w:t>
+            </w:r>
+          </w:p>
+          <w:p>
+            <w:pPr>
+              <w:numPr>
+                <w:ilvl w:val="2"/>
+                <w:numId w:val="10"/>
+              </w:numPr>
+              <w:spacing w:before="100" w:beforeAutospacing="1" w:after="100" w:afterAutospacing="1"/>
+              <w:rPr>
+                <w:rFonts w:eastAsia="Times New Roman"/>
+              </w:rPr>
+            </w:pPr>
+            <w:r>
+              <w:rPr>
+                <w:rStyle w:val="logseventsjson-key"/>
+                <w:rFonts w:eastAsia="Times New Roman"/>
+              </w:rPr>
+              <w:t xml:space="preserve">If a </w:t>
+            </w:r>
+            <w:r>
+              <w:rPr>
+                <w:rStyle w:val="HTMLCode"/>
+              </w:rPr>
+              <w:t>\r</w:t>
+            </w:r>
+            <w:r>
+              <w:rPr>
+                <w:rStyle w:val="logseventsjson-key"/>
+                <w:rFonts w:eastAsia="Times New Roman"/>
+              </w:rPr>
+              <w:t xml:space="preserve"> is directly against the WHERE clause, </w:t>
+            </w:r>
+            <w:r>
+              <w:rPr>
+                <w:rStyle w:val="Zwaar"/>
+                <w:rFonts w:eastAsia="Times New Roman"/>
+              </w:rPr>
+              <w:t>add a whitespace after the WHERE clause:</w:t>
+            </w:r>
+            <w:r>
+              <w:rPr>
+                <w:rStyle w:val="logseventsjson-key"/>
+                <w:rFonts w:eastAsia="Times New Roman"/>
+              </w:rPr>
+              <w:t xml:space="preserve"> "WHERE" → "WHERE "</w:t>
+            </w:r>
+          </w:p>
+          <w:p>
+            <w:pPr>
+              <w:pStyle w:val="Normaalweb"/>
+            </w:pPr>
+            <w:r>
+              <w:t xml:space="preserve">If the above does not help, then contact the </w:t>
+            </w:r>
+            <w:hyperlink r:id="rId21" w:history="1">
+              <w:r>
+                <w:rPr>
+                  <w:rStyle w:val="Hyperlink"/>
+                </w:rPr>
+                <w:t>Data Flows Out support team</w:t>
+              </w:r>
+            </w:hyperlink>
+            <w:r>
+              <w:t>.</w:t>
+            </w:r>
+          </w:p>
+          <w:p>
+            <w:pPr>
+              <w:pStyle w:val="Kop3"/>
+              <w:rPr>
+                <w:rFonts w:eastAsia="Times New Roman"/>
+              </w:rPr>
+            </w:pPr>
+          </w:p>
+        </w:tc>
+      </w:tr>
+    </w:tbl>
     <w:p>
       <w:pPr>
         <w:pStyle w:val="Kop2"/>
@@ -4170,6 +4230,7 @@
         <w:rPr>
           <w:rFonts w:eastAsia="Times New Roman"/>
         </w:rPr>
+        <w:lastRenderedPageBreak/>
         <w:t>Workflow API</w:t>
       </w:r>
     </w:p>
@@ -4709,7 +4770,11 @@
         <w:t xml:space="preserve">The cause is a known Spark problem: when a column </w:t>
       </w:r>
       <w:r>
-        <w:t xml:space="preserve">of type Decimal and scale &gt; 6 contains a value of 0, Spark converts it to a floating point number internally. See also </w:t>
+        <w:t xml:space="preserve">of type Decimal and scale &gt; 6 contains a </w:t>
+      </w:r>
+      <w:r>
+        <w:lastRenderedPageBreak/>
+        <w:t xml:space="preserve">value of 0, Spark converts it to a floating point number internally. See also </w:t>
       </w:r>
       <w:hyperlink r:id="rId22" w:history="1">
         <w:r>
@@ -4733,9 +4798,6 @@
       </w:r>
       <w:r>
         <w:br/>
-      </w:r>
-      <w:r>
-        <w:lastRenderedPageBreak/>
         <w:t>The output csv file will then contain a 0e-13 while the type is Decimal. The datalake ingestion process will not accept this number because it expects proper Decimal values, and the ingestion fails.</w:t>
       </w:r>
       <w:r>
@@ -5008,6 +5070,7 @@
         <w:rPr>
           <w:rStyle w:val="Nadruk"/>
         </w:rPr>
+        <w:lastRenderedPageBreak/>
         <w:t>SQL Error [500310] [XX000]: [Amazon](500310) Invalid operation: index &lt; data_.a.size</w:t>
       </w:r>
       <w:r>
@@ -5026,7 +5089,6 @@
         <w:rPr>
           <w:rStyle w:val="Nadruk"/>
         </w:rPr>
-        <w:lastRenderedPageBreak/>
         <w:t>-----------------------------------------------</w:t>
       </w:r>
       <w:r>
@@ -5415,6 +5477,7 @@
           <w:rStyle w:val="sn-widget-list-table-cell"/>
           <w:rFonts w:eastAsia="Times New Roman"/>
         </w:rPr>
+        <w:lastRenderedPageBreak/>
         <w:t>Delete all the publication data from Datalab (or have it deleted by D&amp;R support)</w:t>
       </w:r>
     </w:p>
@@ -5435,7 +5498,6 @@
           <w:rStyle w:val="sn-widget-list-table-cell"/>
           <w:rFonts w:eastAsia="Times New Roman"/>
         </w:rPr>
-        <w:lastRenderedPageBreak/>
         <w:t>Set the option "with_datetime_partitions" to the value "false".</w:t>
       </w:r>
     </w:p>
@@ -7946,6 +8008,22 @@
     <w:name w:val="sn-widget-list-table-cell"/>
     <w:basedOn w:val="Standaardalinea-lettertype"/>
   </w:style>
+  <w:style w:type="table" w:styleId="Tabelraster">
+    <w:name w:val="Table Grid"/>
+    <w:basedOn w:val="Standaardtabel"/>
+    <w:uiPriority w:val="39"/>
+    <w:rsid w:val="00084884"/>
+    <w:tblPr>
+      <w:tblBorders>
+        <w:top w:val="single" w:sz="4" w:space="0" w:color="auto"/>
+        <w:left w:val="single" w:sz="4" w:space="0" w:color="auto"/>
+        <w:bottom w:val="single" w:sz="4" w:space="0" w:color="auto"/>
+        <w:right w:val="single" w:sz="4" w:space="0" w:color="auto"/>
+        <w:insideH w:val="single" w:sz="4" w:space="0" w:color="auto"/>
+        <w:insideV w:val="single" w:sz="4" w:space="0" w:color="auto"/>
+      </w:tblBorders>
+    </w:tblPr>
+  </w:style>
 </w:styles>
 </file>
 

</xml_diff>